<commit_message>
Relocated template folders (CustomizationWizard, UIWizards and UpgradeWizard) in \src\Wizards\Templates\ Updated batch files and documentation to reflect the new locations. Updated \bin\utilities\WebTemplateGenerator.exe to point to the correct template folders Renamed \src\Wizards\Templates\UpgradeWizard/RebuildAllAndDeploy.bat to RebuildAndDeployAll.bat
</commit_message>
<xml_diff>
--- a/src/wizards/Sage300SDK_HowToUpdateWizardTemplates.docx
+++ b/src/wizards/Sage300SDK_HowToUpdateWizardTemplates.docx
@@ -1,6 +1,6 @@
 
 <file path=word/document.xml><?xml version="1.0" encoding="utf-8"?>
-<w:document xmlns:wpc="http://schemas.microsoft.com/office/word/2010/wordprocessingCanvas" xmlns:cx="http://schemas.microsoft.com/office/drawing/2014/chartex" xmlns:cx1="http://schemas.microsoft.com/office/drawing/2015/9/8/chartex" xmlns:cx2="http://schemas.microsoft.com/office/drawing/2015/10/21/chartex" xmlns:cx3="http://schemas.microsoft.com/office/drawing/2016/5/9/chartex" xmlns:cx4="http://schemas.microsoft.com/office/drawing/2016/5/10/chartex" xmlns:cx5="http://schemas.microsoft.com/office/drawing/2016/5/11/chartex" xmlns:cx6="http://schemas.microsoft.com/office/drawing/2016/5/12/chartex" xmlns:cx7="http://schemas.microsoft.com/office/drawing/2016/5/13/chartex" xmlns:cx8="http://schemas.microsoft.com/office/drawing/2016/5/14/chartex" xmlns:mc="http://schemas.openxmlformats.org/markup-compatibility/2006" xmlns:aink="http://schemas.microsoft.com/office/drawing/2016/ink" xmlns:am3d="http://schemas.microsoft.com/office/drawing/2017/model3d" xmlns:o="urn:schemas-microsoft-com:office:office" xmlns:r="http://schemas.openxmlformats.org/officeDocument/2006/relationships" xmlns:m="http://schemas.openxmlformats.org/officeDocument/2006/math" xmlns:v="urn:schemas-microsoft-com:vml" xmlns:wp14="http://schemas.microsoft.com/office/word/2010/wordprocessingDrawing" xmlns:wp="http://schemas.openxmlformats.org/drawingml/2006/wordprocessingDrawing" xmlns:w10="urn:schemas-microsoft-com:office:word" xmlns:w="http://schemas.openxmlformats.org/wordprocessingml/2006/main" xmlns:w14="http://schemas.microsoft.com/office/word/2010/wordml" xmlns:w15="http://schemas.microsoft.com/office/word/2012/wordml" xmlns:w16cid="http://schemas.microsoft.com/office/word/2016/wordml/cid" xmlns:w16se="http://schemas.microsoft.com/office/word/2015/wordml/symex" xmlns:wpg="http://schemas.microsoft.com/office/word/2010/wordprocessingGroup" xmlns:wpi="http://schemas.microsoft.com/office/word/2010/wordprocessingInk" xmlns:wne="http://schemas.microsoft.com/office/word/2006/wordml" xmlns:wps="http://schemas.microsoft.com/office/word/2010/wordprocessingShape" mc:Ignorable="w14 w15 w16se w16cid wp14">
+<w:document xmlns:wpc="http://schemas.microsoft.com/office/word/2010/wordprocessingCanvas" xmlns:cx="http://schemas.microsoft.com/office/drawing/2014/chartex" xmlns:cx1="http://schemas.microsoft.com/office/drawing/2015/9/8/chartex" xmlns:cx2="http://schemas.microsoft.com/office/drawing/2015/10/21/chartex" xmlns:cx3="http://schemas.microsoft.com/office/drawing/2016/5/9/chartex" xmlns:cx4="http://schemas.microsoft.com/office/drawing/2016/5/10/chartex" xmlns:cx5="http://schemas.microsoft.com/office/drawing/2016/5/11/chartex" xmlns:cx6="http://schemas.microsoft.com/office/drawing/2016/5/12/chartex" xmlns:cx7="http://schemas.microsoft.com/office/drawing/2016/5/13/chartex" xmlns:cx8="http://schemas.microsoft.com/office/drawing/2016/5/14/chartex" xmlns:mc="http://schemas.openxmlformats.org/markup-compatibility/2006" xmlns:aink="http://schemas.microsoft.com/office/drawing/2016/ink" xmlns:am3d="http://schemas.microsoft.com/office/drawing/2017/model3d" xmlns:o="urn:schemas-microsoft-com:office:office" xmlns:r="http://schemas.openxmlformats.org/officeDocument/2006/relationships" xmlns:m="http://schemas.openxmlformats.org/officeDocument/2006/math" xmlns:v="urn:schemas-microsoft-com:vml" xmlns:wp14="http://schemas.microsoft.com/office/word/2010/wordprocessingDrawing" xmlns:wp="http://schemas.openxmlformats.org/drawingml/2006/wordprocessingDrawing" xmlns:w10="urn:schemas-microsoft-com:office:word" xmlns:w="http://schemas.openxmlformats.org/wordprocessingml/2006/main" xmlns:w14="http://schemas.microsoft.com/office/word/2010/wordml" xmlns:w15="http://schemas.microsoft.com/office/word/2012/wordml" xmlns:w16cex="http://schemas.microsoft.com/office/word/2018/wordml/cex" xmlns:w16cid="http://schemas.microsoft.com/office/word/2016/wordml/cid" xmlns:w16="http://schemas.microsoft.com/office/word/2018/wordml" xmlns:w16sdtdh="http://schemas.microsoft.com/office/word/2020/wordml/sdtdatahash" xmlns:w16se="http://schemas.microsoft.com/office/word/2015/wordml/symex" xmlns:wpg="http://schemas.microsoft.com/office/word/2010/wordprocessingGroup" xmlns:wpi="http://schemas.microsoft.com/office/word/2010/wordprocessingInk" xmlns:wne="http://schemas.microsoft.com/office/word/2006/wordml" xmlns:wps="http://schemas.microsoft.com/office/word/2010/wordprocessingShape" mc:Ignorable="w14 w15 w16se w16cid w16 w16cex w16sdtdh wp14">
   <w:body>
     <w:p>
       <w:pPr>
@@ -15,13 +15,8 @@
         <w:pStyle w:val="SAGESubtitle"/>
       </w:pPr>
       <w:r>
-        <w:t xml:space="preserve">How To Update Wizard </w:t>
+        <w:t>How To Update Wizard Templates</w:t>
       </w:r>
-      <w:proofErr w:type="gramStart"/>
-      <w:r>
-        <w:t>Templates</w:t>
-      </w:r>
-      <w:proofErr w:type="gramEnd"/>
     </w:p>
     <w:p>
       <w:pPr>
@@ -47,7 +42,7 @@
         </w:sectPr>
       </w:pPr>
       <w:r>
-        <w:t>April 2019</w:t>
+        <w:t>August 2021</w:t>
       </w:r>
     </w:p>
     <w:p>
@@ -64,7 +59,13 @@
         <w:pStyle w:val="SAGEBodyText"/>
       </w:pPr>
       <w:r>
-        <w:t>Copyright © 2019 The Sage Group plc or its licensors. All rights reserved.</w:t>
+        <w:t>Copyright © 20</w:t>
+      </w:r>
+      <w:r>
+        <w:t>2</w:t>
+      </w:r>
+      <w:r>
+        <w:t>1 The Sage Group plc or its licensors. All rights reserved.</w:t>
       </w:r>
     </w:p>
     <w:p>
@@ -111,8 +112,6 @@
         </w:rPr>
         <w:t xml:space="preserve"> </w:t>
       </w:r>
-      <w:bookmarkStart w:id="0" w:name="_GoBack"/>
-      <w:bookmarkEnd w:id="0"/>
     </w:p>
     <w:p>
       <w:pPr>
@@ -464,14 +463,14 @@
         <w:pStyle w:val="SAGEHeading1"/>
         <w:framePr w:wrap="around"/>
       </w:pPr>
-      <w:bookmarkStart w:id="1" w:name="_Toc440376140"/>
-      <w:bookmarkStart w:id="2" w:name="_Toc4684227"/>
+      <w:bookmarkStart w:id="0" w:name="_Toc440376140"/>
+      <w:bookmarkStart w:id="1" w:name="_Toc4684227"/>
       <w:r>
         <w:lastRenderedPageBreak/>
         <w:t>Overview</w:t>
       </w:r>
+      <w:bookmarkEnd w:id="0"/>
       <w:bookmarkEnd w:id="1"/>
-      <w:bookmarkEnd w:id="2"/>
       <w:r>
         <w:fldChar w:fldCharType="begin"/>
       </w:r>
@@ -514,11 +513,11 @@
       <w:pPr>
         <w:pStyle w:val="SAGEHeading2"/>
       </w:pPr>
-      <w:bookmarkStart w:id="3" w:name="_Toc4684228"/>
+      <w:bookmarkStart w:id="2" w:name="_Toc4684228"/>
       <w:r>
         <w:t>Target Audience</w:t>
       </w:r>
-      <w:bookmarkEnd w:id="3"/>
+      <w:bookmarkEnd w:id="2"/>
     </w:p>
     <w:p>
       <w:pPr>
@@ -584,12 +583,12 @@
       <w:pPr>
         <w:pStyle w:val="SAGEHeading2"/>
       </w:pPr>
-      <w:bookmarkStart w:id="4" w:name="_Toc4684229"/>
+      <w:bookmarkStart w:id="3" w:name="_Toc4684229"/>
       <w:r>
         <w:lastRenderedPageBreak/>
         <w:t>Template Folder Locations</w:t>
       </w:r>
-      <w:bookmarkEnd w:id="4"/>
+      <w:bookmarkEnd w:id="3"/>
     </w:p>
     <w:p>
       <w:pPr>
@@ -609,21 +608,13 @@
         <w:rPr>
           <w:b/>
         </w:rPr>
-        <w:t>SDKRootFolder]\</w:t>
+        <w:t>SDKRootFolder]\src\wizards\</w:t>
       </w:r>
-      <w:proofErr w:type="spellStart"/>
       <w:r>
         <w:rPr>
           <w:b/>
         </w:rPr>
-        <w:t>src</w:t>
-      </w:r>
-      <w:proofErr w:type="spellEnd"/>
-      <w:r>
-        <w:rPr>
-          <w:b/>
-        </w:rPr>
-        <w:t>\wizards\</w:t>
+        <w:t>Templates\</w:t>
       </w:r>
       <w:proofErr w:type="gramEnd"/>
     </w:p>
@@ -740,13 +731,23 @@
                 <w:szCs w:val="18"/>
               </w:rPr>
             </w:pPr>
-            <w:r>
-              <w:rPr>
-                <w:b/>
-                <w:sz w:val="12"/>
-                <w:szCs w:val="18"/>
-              </w:rPr>
-              <w:t>Templates\</w:t>
+            <w:proofErr w:type="spellStart"/>
+            <w:r>
+              <w:rPr>
+                <w:b/>
+                <w:sz w:val="12"/>
+                <w:szCs w:val="18"/>
+              </w:rPr>
+              <w:t>UIWizards</w:t>
+            </w:r>
+            <w:proofErr w:type="spellEnd"/>
+            <w:r>
+              <w:rPr>
+                <w:b/>
+                <w:sz w:val="12"/>
+                <w:szCs w:val="18"/>
+              </w:rPr>
+              <w:t>\</w:t>
             </w:r>
           </w:p>
         </w:tc>
@@ -1376,7 +1377,7 @@
                 <w:sz w:val="12"/>
                 <w:szCs w:val="18"/>
               </w:rPr>
-              <w:t>UpgradeWizardTemplates</w:t>
+              <w:t>UpgradeWizard</w:t>
             </w:r>
             <w:proofErr w:type="spellEnd"/>
             <w:r>
@@ -1563,7 +1564,7 @@
                 <w:sz w:val="12"/>
                 <w:szCs w:val="18"/>
               </w:rPr>
-              <w:t>CustomizationWizardTemplates</w:t>
+              <w:t>CustomizationWizard</w:t>
             </w:r>
             <w:proofErr w:type="spellEnd"/>
             <w:r>
@@ -1814,12 +1815,12 @@
       <w:pPr>
         <w:pStyle w:val="SAGEHeading2"/>
       </w:pPr>
-      <w:bookmarkStart w:id="5" w:name="_Toc4684230"/>
+      <w:bookmarkStart w:id="4" w:name="_Toc4684230"/>
       <w:r>
         <w:lastRenderedPageBreak/>
         <w:t>Template Folder Contents</w:t>
       </w:r>
-      <w:bookmarkEnd w:id="5"/>
+      <w:bookmarkEnd w:id="4"/>
     </w:p>
     <w:p>
       <w:pPr>
@@ -1837,21 +1838,9 @@
           <w:numId w:val="3"/>
         </w:numPr>
       </w:pPr>
-      <w:r>
-        <w:t>Templates\</w:t>
-      </w:r>
-    </w:p>
-    <w:p>
-      <w:pPr>
-        <w:pStyle w:val="SAGEBodyText"/>
-        <w:numPr>
-          <w:ilvl w:val="0"/>
-          <w:numId w:val="3"/>
-        </w:numPr>
-      </w:pPr>
       <w:proofErr w:type="spellStart"/>
       <w:r>
-        <w:t>UpgradeWizardTemplates</w:t>
+        <w:t>UIWizards</w:t>
       </w:r>
       <w:proofErr w:type="spellEnd"/>
       <w:r>
@@ -1868,7 +1857,24 @@
       </w:pPr>
       <w:proofErr w:type="spellStart"/>
       <w:r>
-        <w:t>CustomizationWizardTemplates</w:t>
+        <w:t>UpgradeWizard</w:t>
+      </w:r>
+      <w:proofErr w:type="spellEnd"/>
+      <w:r>
+        <w:t>\</w:t>
+      </w:r>
+    </w:p>
+    <w:p>
+      <w:pPr>
+        <w:pStyle w:val="SAGEBodyText"/>
+        <w:numPr>
+          <w:ilvl w:val="0"/>
+          <w:numId w:val="3"/>
+        </w:numPr>
+      </w:pPr>
+      <w:proofErr w:type="spellStart"/>
+      <w:r>
+        <w:t>CustomizationWizard</w:t>
       </w:r>
       <w:proofErr w:type="spellEnd"/>
       <w:r>
@@ -1882,19 +1888,15 @@
       <w:r>
         <w:t xml:space="preserve">outlined in the previous section contains </w:t>
       </w:r>
-      <w:proofErr w:type="gramStart"/>
       <w:r>
-        <w:t>a number of</w:t>
+        <w:t>several</w:t>
       </w:r>
-      <w:proofErr w:type="gramEnd"/>
       <w:r>
         <w:t xml:space="preserve"> windows batch files, </w:t>
       </w:r>
-      <w:proofErr w:type="spellStart"/>
       <w:r>
-        <w:t>powershell</w:t>
+        <w:t>PowerShell</w:t>
       </w:r>
-      <w:proofErr w:type="spellEnd"/>
       <w:r>
         <w:t xml:space="preserve"> scripts and miscellaneous documentation used to maintain the files that are contained in each template. This section will outline what each of these files is used for.</w:t>
       </w:r>
@@ -2012,13 +2014,23 @@
                 <w:szCs w:val="18"/>
               </w:rPr>
             </w:pPr>
-            <w:r>
-              <w:rPr>
-                <w:b/>
-                <w:sz w:val="12"/>
-                <w:szCs w:val="18"/>
-              </w:rPr>
-              <w:t>Templates\</w:t>
+            <w:proofErr w:type="spellStart"/>
+            <w:r>
+              <w:rPr>
+                <w:b/>
+                <w:sz w:val="12"/>
+                <w:szCs w:val="18"/>
+              </w:rPr>
+              <w:t>UIWizards</w:t>
+            </w:r>
+            <w:proofErr w:type="spellEnd"/>
+            <w:r>
+              <w:rPr>
+                <w:b/>
+                <w:sz w:val="12"/>
+                <w:szCs w:val="18"/>
+              </w:rPr>
+              <w:t>\</w:t>
             </w:r>
           </w:p>
         </w:tc>
@@ -2442,23 +2454,7 @@
                 <w:sz w:val="12"/>
                 <w:szCs w:val="18"/>
               </w:rPr>
-              <w:t xml:space="preserve"> script file. Once the files have been copied, some files located in the ‘</w:t>
-            </w:r>
-            <w:proofErr w:type="spellStart"/>
-            <w:r>
-              <w:rPr>
-                <w:sz w:val="12"/>
-                <w:szCs w:val="18"/>
-              </w:rPr>
-              <w:t>WebForms</w:t>
-            </w:r>
-            <w:proofErr w:type="spellEnd"/>
-            <w:r>
-              <w:rPr>
-                <w:sz w:val="12"/>
-                <w:szCs w:val="18"/>
-              </w:rPr>
-              <w:t>’ sub-folder will be updated with some placeholder values. These values will later be replaced with the final values once the Solution Wizard has completed.</w:t>
+              <w:t xml:space="preserve"> script file. Once the files have been copied, some files located in the ‘WebForms’ sub-folder will be updated with some placeholder values. These values will later be replaced with the final values once the Solution Wizard has completed.</w:t>
             </w:r>
           </w:p>
         </w:tc>
@@ -2534,7 +2530,7 @@
                 <w:szCs w:val="18"/>
               </w:rPr>
             </w:pPr>
-            <w:bookmarkStart w:id="6" w:name="_Hlk4674764"/>
+            <w:bookmarkStart w:id="5" w:name="_Hlk4674764"/>
             <w:r>
               <w:rPr>
                 <w:sz w:val="12"/>
@@ -2635,7 +2631,7 @@
           </w:p>
         </w:tc>
       </w:tr>
-      <w:bookmarkEnd w:id="6"/>
+      <w:bookmarkEnd w:id="5"/>
       <w:tr>
         <w:tc>
           <w:tcPr>
@@ -2788,7 +2784,7 @@
                 <w:sz w:val="12"/>
                 <w:szCs w:val="18"/>
               </w:rPr>
-              <w:t>UpgradeWizardTemplates</w:t>
+              <w:t>UpgradeWizard</w:t>
             </w:r>
             <w:proofErr w:type="spellEnd"/>
             <w:r>
@@ -3262,7 +3258,7 @@
                 <w:szCs w:val="18"/>
               </w:rPr>
             </w:pPr>
-            <w:bookmarkStart w:id="7" w:name="_Hlk4676118"/>
+            <w:bookmarkStart w:id="6" w:name="_Hlk4676118"/>
             <w:r>
               <w:rPr>
                 <w:sz w:val="12"/>
@@ -3356,7 +3352,7 @@
           </w:p>
         </w:tc>
       </w:tr>
-      <w:bookmarkEnd w:id="7"/>
+      <w:bookmarkEnd w:id="6"/>
       <w:tr>
         <w:tc>
           <w:tcPr>
@@ -3506,7 +3502,7 @@
                 <w:sz w:val="12"/>
                 <w:szCs w:val="18"/>
               </w:rPr>
-              <w:t>CustomizationWizardTemplates</w:t>
+              <w:t>CustomizationWizard</w:t>
             </w:r>
             <w:proofErr w:type="spellEnd"/>
             <w:r>
@@ -4327,7 +4323,7 @@
 </file>
 
 <file path=word/endnotes.xml><?xml version="1.0" encoding="utf-8"?>
-<w:endnotes xmlns:wpc="http://schemas.microsoft.com/office/word/2010/wordprocessingCanvas" xmlns:cx="http://schemas.microsoft.com/office/drawing/2014/chartex" xmlns:cx1="http://schemas.microsoft.com/office/drawing/2015/9/8/chartex" xmlns:cx2="http://schemas.microsoft.com/office/drawing/2015/10/21/chartex" xmlns:cx3="http://schemas.microsoft.com/office/drawing/2016/5/9/chartex" xmlns:cx4="http://schemas.microsoft.com/office/drawing/2016/5/10/chartex" xmlns:cx5="http://schemas.microsoft.com/office/drawing/2016/5/11/chartex" xmlns:cx6="http://schemas.microsoft.com/office/drawing/2016/5/12/chartex" xmlns:cx7="http://schemas.microsoft.com/office/drawing/2016/5/13/chartex" xmlns:cx8="http://schemas.microsoft.com/office/drawing/2016/5/14/chartex" xmlns:mc="http://schemas.openxmlformats.org/markup-compatibility/2006" xmlns:aink="http://schemas.microsoft.com/office/drawing/2016/ink" xmlns:am3d="http://schemas.microsoft.com/office/drawing/2017/model3d" xmlns:o="urn:schemas-microsoft-com:office:office" xmlns:r="http://schemas.openxmlformats.org/officeDocument/2006/relationships" xmlns:m="http://schemas.openxmlformats.org/officeDocument/2006/math" xmlns:v="urn:schemas-microsoft-com:vml" xmlns:wp14="http://schemas.microsoft.com/office/word/2010/wordprocessingDrawing" xmlns:wp="http://schemas.openxmlformats.org/drawingml/2006/wordprocessingDrawing" xmlns:w10="urn:schemas-microsoft-com:office:word" xmlns:w="http://schemas.openxmlformats.org/wordprocessingml/2006/main" xmlns:w14="http://schemas.microsoft.com/office/word/2010/wordml" xmlns:w15="http://schemas.microsoft.com/office/word/2012/wordml" xmlns:w16cid="http://schemas.microsoft.com/office/word/2016/wordml/cid" xmlns:w16se="http://schemas.microsoft.com/office/word/2015/wordml/symex" xmlns:wpg="http://schemas.microsoft.com/office/word/2010/wordprocessingGroup" xmlns:wpi="http://schemas.microsoft.com/office/word/2010/wordprocessingInk" xmlns:wne="http://schemas.microsoft.com/office/word/2006/wordml" xmlns:wps="http://schemas.microsoft.com/office/word/2010/wordprocessingShape" mc:Ignorable="w14 w15 w16se w16cid wp14">
+<w:endnotes xmlns:wpc="http://schemas.microsoft.com/office/word/2010/wordprocessingCanvas" xmlns:cx="http://schemas.microsoft.com/office/drawing/2014/chartex" xmlns:cx1="http://schemas.microsoft.com/office/drawing/2015/9/8/chartex" xmlns:cx2="http://schemas.microsoft.com/office/drawing/2015/10/21/chartex" xmlns:cx3="http://schemas.microsoft.com/office/drawing/2016/5/9/chartex" xmlns:cx4="http://schemas.microsoft.com/office/drawing/2016/5/10/chartex" xmlns:cx5="http://schemas.microsoft.com/office/drawing/2016/5/11/chartex" xmlns:cx6="http://schemas.microsoft.com/office/drawing/2016/5/12/chartex" xmlns:cx7="http://schemas.microsoft.com/office/drawing/2016/5/13/chartex" xmlns:cx8="http://schemas.microsoft.com/office/drawing/2016/5/14/chartex" xmlns:mc="http://schemas.openxmlformats.org/markup-compatibility/2006" xmlns:aink="http://schemas.microsoft.com/office/drawing/2016/ink" xmlns:am3d="http://schemas.microsoft.com/office/drawing/2017/model3d" xmlns:o="urn:schemas-microsoft-com:office:office" xmlns:r="http://schemas.openxmlformats.org/officeDocument/2006/relationships" xmlns:m="http://schemas.openxmlformats.org/officeDocument/2006/math" xmlns:v="urn:schemas-microsoft-com:vml" xmlns:wp14="http://schemas.microsoft.com/office/word/2010/wordprocessingDrawing" xmlns:wp="http://schemas.openxmlformats.org/drawingml/2006/wordprocessingDrawing" xmlns:w10="urn:schemas-microsoft-com:office:word" xmlns:w="http://schemas.openxmlformats.org/wordprocessingml/2006/main" xmlns:w14="http://schemas.microsoft.com/office/word/2010/wordml" xmlns:w15="http://schemas.microsoft.com/office/word/2012/wordml" xmlns:w16cex="http://schemas.microsoft.com/office/word/2018/wordml/cex" xmlns:w16cid="http://schemas.microsoft.com/office/word/2016/wordml/cid" xmlns:w16="http://schemas.microsoft.com/office/word/2018/wordml" xmlns:w16sdtdh="http://schemas.microsoft.com/office/word/2020/wordml/sdtdatahash" xmlns:w16se="http://schemas.microsoft.com/office/word/2015/wordml/symex" xmlns:wpg="http://schemas.microsoft.com/office/word/2010/wordprocessingGroup" xmlns:wpi="http://schemas.microsoft.com/office/word/2010/wordprocessingInk" xmlns:wne="http://schemas.microsoft.com/office/word/2006/wordml" xmlns:wps="http://schemas.microsoft.com/office/word/2010/wordprocessingShape" mc:Ignorable="w14 w15 w16se w16cid w16 w16cex w16sdtdh wp14">
   <w:endnote w:type="separator" w:id="-1">
     <w:p>
       <w:pPr>
@@ -4352,7 +4348,7 @@
 </file>
 
 <file path=word/footer1.xml><?xml version="1.0" encoding="utf-8"?>
-<w:ftr xmlns:wpc="http://schemas.microsoft.com/office/word/2010/wordprocessingCanvas" xmlns:cx="http://schemas.microsoft.com/office/drawing/2014/chartex" xmlns:cx1="http://schemas.microsoft.com/office/drawing/2015/9/8/chartex" xmlns:cx2="http://schemas.microsoft.com/office/drawing/2015/10/21/chartex" xmlns:cx3="http://schemas.microsoft.com/office/drawing/2016/5/9/chartex" xmlns:cx4="http://schemas.microsoft.com/office/drawing/2016/5/10/chartex" xmlns:cx5="http://schemas.microsoft.com/office/drawing/2016/5/11/chartex" xmlns:cx6="http://schemas.microsoft.com/office/drawing/2016/5/12/chartex" xmlns:cx7="http://schemas.microsoft.com/office/drawing/2016/5/13/chartex" xmlns:cx8="http://schemas.microsoft.com/office/drawing/2016/5/14/chartex" xmlns:mc="http://schemas.openxmlformats.org/markup-compatibility/2006" xmlns:aink="http://schemas.microsoft.com/office/drawing/2016/ink" xmlns:am3d="http://schemas.microsoft.com/office/drawing/2017/model3d" xmlns:o="urn:schemas-microsoft-com:office:office" xmlns:r="http://schemas.openxmlformats.org/officeDocument/2006/relationships" xmlns:m="http://schemas.openxmlformats.org/officeDocument/2006/math" xmlns:v="urn:schemas-microsoft-com:vml" xmlns:wp14="http://schemas.microsoft.com/office/word/2010/wordprocessingDrawing" xmlns:wp="http://schemas.openxmlformats.org/drawingml/2006/wordprocessingDrawing" xmlns:w10="urn:schemas-microsoft-com:office:word" xmlns:w="http://schemas.openxmlformats.org/wordprocessingml/2006/main" xmlns:w14="http://schemas.microsoft.com/office/word/2010/wordml" xmlns:w15="http://schemas.microsoft.com/office/word/2012/wordml" xmlns:w16cid="http://schemas.microsoft.com/office/word/2016/wordml/cid" xmlns:w16se="http://schemas.microsoft.com/office/word/2015/wordml/symex" xmlns:wpg="http://schemas.microsoft.com/office/word/2010/wordprocessingGroup" xmlns:wpi="http://schemas.microsoft.com/office/word/2010/wordprocessingInk" xmlns:wne="http://schemas.microsoft.com/office/word/2006/wordml" xmlns:wps="http://schemas.microsoft.com/office/word/2010/wordprocessingShape" mc:Ignorable="w14 w15 w16se w16cid wp14">
+<w:ftr xmlns:wpc="http://schemas.microsoft.com/office/word/2010/wordprocessingCanvas" xmlns:cx="http://schemas.microsoft.com/office/drawing/2014/chartex" xmlns:cx1="http://schemas.microsoft.com/office/drawing/2015/9/8/chartex" xmlns:cx2="http://schemas.microsoft.com/office/drawing/2015/10/21/chartex" xmlns:cx3="http://schemas.microsoft.com/office/drawing/2016/5/9/chartex" xmlns:cx4="http://schemas.microsoft.com/office/drawing/2016/5/10/chartex" xmlns:cx5="http://schemas.microsoft.com/office/drawing/2016/5/11/chartex" xmlns:cx6="http://schemas.microsoft.com/office/drawing/2016/5/12/chartex" xmlns:cx7="http://schemas.microsoft.com/office/drawing/2016/5/13/chartex" xmlns:cx8="http://schemas.microsoft.com/office/drawing/2016/5/14/chartex" xmlns:mc="http://schemas.openxmlformats.org/markup-compatibility/2006" xmlns:aink="http://schemas.microsoft.com/office/drawing/2016/ink" xmlns:am3d="http://schemas.microsoft.com/office/drawing/2017/model3d" xmlns:o="urn:schemas-microsoft-com:office:office" xmlns:r="http://schemas.openxmlformats.org/officeDocument/2006/relationships" xmlns:m="http://schemas.openxmlformats.org/officeDocument/2006/math" xmlns:v="urn:schemas-microsoft-com:vml" xmlns:wp14="http://schemas.microsoft.com/office/word/2010/wordprocessingDrawing" xmlns:wp="http://schemas.openxmlformats.org/drawingml/2006/wordprocessingDrawing" xmlns:w10="urn:schemas-microsoft-com:office:word" xmlns:w="http://schemas.openxmlformats.org/wordprocessingml/2006/main" xmlns:w14="http://schemas.microsoft.com/office/word/2010/wordml" xmlns:w15="http://schemas.microsoft.com/office/word/2012/wordml" xmlns:w16cex="http://schemas.microsoft.com/office/word/2018/wordml/cex" xmlns:w16cid="http://schemas.microsoft.com/office/word/2016/wordml/cid" xmlns:w16="http://schemas.microsoft.com/office/word/2018/wordml" xmlns:w16sdtdh="http://schemas.microsoft.com/office/word/2020/wordml/sdtdatahash" xmlns:w16se="http://schemas.microsoft.com/office/word/2015/wordml/symex" xmlns:wpg="http://schemas.microsoft.com/office/word/2010/wordprocessingGroup" xmlns:wpi="http://schemas.microsoft.com/office/word/2010/wordprocessingInk" xmlns:wne="http://schemas.microsoft.com/office/word/2006/wordml" xmlns:wps="http://schemas.microsoft.com/office/word/2010/wordprocessingShape" mc:Ignorable="w14 w15 w16se w16cid w16 w16cex w16sdtdh wp14">
   <w:p>
     <w:pPr>
       <w:pStyle w:val="SAGEFooter"/>
@@ -4412,7 +4408,7 @@
         <w:noProof/>
       </w:rPr>
       <w:drawing>
-        <wp:anchor distT="0" distB="0" distL="114300" distR="114300" simplePos="0" relativeHeight="251659264" behindDoc="1" locked="1" layoutInCell="1" allowOverlap="1" wp14:anchorId="2875F565" wp14:editId="5053F044">
+        <wp:anchor distT="0" distB="0" distL="114300" distR="114300" simplePos="0" relativeHeight="251659264" behindDoc="1" locked="1" layoutInCell="1" allowOverlap="1" wp14:anchorId="6948D0E1" wp14:editId="29822F24">
           <wp:simplePos x="0" y="0"/>
           <wp:positionH relativeFrom="page">
             <wp:posOffset>6308725</wp:posOffset>
@@ -4464,7 +4460,7 @@
 </file>
 
 <file path=word/footer2.xml><?xml version="1.0" encoding="utf-8"?>
-<w:ftr xmlns:wpc="http://schemas.microsoft.com/office/word/2010/wordprocessingCanvas" xmlns:cx="http://schemas.microsoft.com/office/drawing/2014/chartex" xmlns:cx1="http://schemas.microsoft.com/office/drawing/2015/9/8/chartex" xmlns:cx2="http://schemas.microsoft.com/office/drawing/2015/10/21/chartex" xmlns:cx3="http://schemas.microsoft.com/office/drawing/2016/5/9/chartex" xmlns:cx4="http://schemas.microsoft.com/office/drawing/2016/5/10/chartex" xmlns:cx5="http://schemas.microsoft.com/office/drawing/2016/5/11/chartex" xmlns:cx6="http://schemas.microsoft.com/office/drawing/2016/5/12/chartex" xmlns:cx7="http://schemas.microsoft.com/office/drawing/2016/5/13/chartex" xmlns:cx8="http://schemas.microsoft.com/office/drawing/2016/5/14/chartex" xmlns:mc="http://schemas.openxmlformats.org/markup-compatibility/2006" xmlns:aink="http://schemas.microsoft.com/office/drawing/2016/ink" xmlns:am3d="http://schemas.microsoft.com/office/drawing/2017/model3d" xmlns:o="urn:schemas-microsoft-com:office:office" xmlns:r="http://schemas.openxmlformats.org/officeDocument/2006/relationships" xmlns:m="http://schemas.openxmlformats.org/officeDocument/2006/math" xmlns:v="urn:schemas-microsoft-com:vml" xmlns:wp14="http://schemas.microsoft.com/office/word/2010/wordprocessingDrawing" xmlns:wp="http://schemas.openxmlformats.org/drawingml/2006/wordprocessingDrawing" xmlns:w10="urn:schemas-microsoft-com:office:word" xmlns:w="http://schemas.openxmlformats.org/wordprocessingml/2006/main" xmlns:w14="http://schemas.microsoft.com/office/word/2010/wordml" xmlns:w15="http://schemas.microsoft.com/office/word/2012/wordml" xmlns:w16cid="http://schemas.microsoft.com/office/word/2016/wordml/cid" xmlns:w16se="http://schemas.microsoft.com/office/word/2015/wordml/symex" xmlns:wpg="http://schemas.microsoft.com/office/word/2010/wordprocessingGroup" xmlns:wpi="http://schemas.microsoft.com/office/word/2010/wordprocessingInk" xmlns:wne="http://schemas.microsoft.com/office/word/2006/wordml" xmlns:wps="http://schemas.microsoft.com/office/word/2010/wordprocessingShape" mc:Ignorable="w14 w15 w16se w16cid wp14">
+<w:ftr xmlns:wpc="http://schemas.microsoft.com/office/word/2010/wordprocessingCanvas" xmlns:cx="http://schemas.microsoft.com/office/drawing/2014/chartex" xmlns:cx1="http://schemas.microsoft.com/office/drawing/2015/9/8/chartex" xmlns:cx2="http://schemas.microsoft.com/office/drawing/2015/10/21/chartex" xmlns:cx3="http://schemas.microsoft.com/office/drawing/2016/5/9/chartex" xmlns:cx4="http://schemas.microsoft.com/office/drawing/2016/5/10/chartex" xmlns:cx5="http://schemas.microsoft.com/office/drawing/2016/5/11/chartex" xmlns:cx6="http://schemas.microsoft.com/office/drawing/2016/5/12/chartex" xmlns:cx7="http://schemas.microsoft.com/office/drawing/2016/5/13/chartex" xmlns:cx8="http://schemas.microsoft.com/office/drawing/2016/5/14/chartex" xmlns:mc="http://schemas.openxmlformats.org/markup-compatibility/2006" xmlns:aink="http://schemas.microsoft.com/office/drawing/2016/ink" xmlns:am3d="http://schemas.microsoft.com/office/drawing/2017/model3d" xmlns:o="urn:schemas-microsoft-com:office:office" xmlns:r="http://schemas.openxmlformats.org/officeDocument/2006/relationships" xmlns:m="http://schemas.openxmlformats.org/officeDocument/2006/math" xmlns:v="urn:schemas-microsoft-com:vml" xmlns:wp14="http://schemas.microsoft.com/office/word/2010/wordprocessingDrawing" xmlns:wp="http://schemas.openxmlformats.org/drawingml/2006/wordprocessingDrawing" xmlns:w10="urn:schemas-microsoft-com:office:word" xmlns:w="http://schemas.openxmlformats.org/wordprocessingml/2006/main" xmlns:w14="http://schemas.microsoft.com/office/word/2010/wordml" xmlns:w15="http://schemas.microsoft.com/office/word/2012/wordml" xmlns:w16cex="http://schemas.microsoft.com/office/word/2018/wordml/cex" xmlns:w16cid="http://schemas.microsoft.com/office/word/2016/wordml/cid" xmlns:w16="http://schemas.microsoft.com/office/word/2018/wordml" xmlns:w16sdtdh="http://schemas.microsoft.com/office/word/2020/wordml/sdtdatahash" xmlns:w16se="http://schemas.microsoft.com/office/word/2015/wordml/symex" xmlns:wpg="http://schemas.microsoft.com/office/word/2010/wordprocessingGroup" xmlns:wpi="http://schemas.microsoft.com/office/word/2010/wordprocessingInk" xmlns:wne="http://schemas.microsoft.com/office/word/2006/wordml" xmlns:wps="http://schemas.microsoft.com/office/word/2010/wordprocessingShape" mc:Ignorable="w14 w15 w16se w16cid w16 w16cex w16sdtdh wp14">
   <w:p>
     <w:pPr>
       <w:pStyle w:val="Footer"/>
@@ -4475,7 +4471,7 @@
 </file>
 
 <file path=word/footer3.xml><?xml version="1.0" encoding="utf-8"?>
-<w:ftr xmlns:wpc="http://schemas.microsoft.com/office/word/2010/wordprocessingCanvas" xmlns:cx="http://schemas.microsoft.com/office/drawing/2014/chartex" xmlns:cx1="http://schemas.microsoft.com/office/drawing/2015/9/8/chartex" xmlns:cx2="http://schemas.microsoft.com/office/drawing/2015/10/21/chartex" xmlns:cx3="http://schemas.microsoft.com/office/drawing/2016/5/9/chartex" xmlns:cx4="http://schemas.microsoft.com/office/drawing/2016/5/10/chartex" xmlns:cx5="http://schemas.microsoft.com/office/drawing/2016/5/11/chartex" xmlns:cx6="http://schemas.microsoft.com/office/drawing/2016/5/12/chartex" xmlns:cx7="http://schemas.microsoft.com/office/drawing/2016/5/13/chartex" xmlns:cx8="http://schemas.microsoft.com/office/drawing/2016/5/14/chartex" xmlns:mc="http://schemas.openxmlformats.org/markup-compatibility/2006" xmlns:aink="http://schemas.microsoft.com/office/drawing/2016/ink" xmlns:am3d="http://schemas.microsoft.com/office/drawing/2017/model3d" xmlns:o="urn:schemas-microsoft-com:office:office" xmlns:r="http://schemas.openxmlformats.org/officeDocument/2006/relationships" xmlns:m="http://schemas.openxmlformats.org/officeDocument/2006/math" xmlns:v="urn:schemas-microsoft-com:vml" xmlns:wp14="http://schemas.microsoft.com/office/word/2010/wordprocessingDrawing" xmlns:wp="http://schemas.openxmlformats.org/drawingml/2006/wordprocessingDrawing" xmlns:w10="urn:schemas-microsoft-com:office:word" xmlns:w="http://schemas.openxmlformats.org/wordprocessingml/2006/main" xmlns:w14="http://schemas.microsoft.com/office/word/2010/wordml" xmlns:w15="http://schemas.microsoft.com/office/word/2012/wordml" xmlns:w16cid="http://schemas.microsoft.com/office/word/2016/wordml/cid" xmlns:w16se="http://schemas.microsoft.com/office/word/2015/wordml/symex" xmlns:wpg="http://schemas.microsoft.com/office/word/2010/wordprocessingGroup" xmlns:wpi="http://schemas.microsoft.com/office/word/2010/wordprocessingInk" xmlns:wne="http://schemas.microsoft.com/office/word/2006/wordml" xmlns:wps="http://schemas.microsoft.com/office/word/2010/wordprocessingShape" mc:Ignorable="w14 w15 w16se w16cid wp14">
+<w:ftr xmlns:wpc="http://schemas.microsoft.com/office/word/2010/wordprocessingCanvas" xmlns:cx="http://schemas.microsoft.com/office/drawing/2014/chartex" xmlns:cx1="http://schemas.microsoft.com/office/drawing/2015/9/8/chartex" xmlns:cx2="http://schemas.microsoft.com/office/drawing/2015/10/21/chartex" xmlns:cx3="http://schemas.microsoft.com/office/drawing/2016/5/9/chartex" xmlns:cx4="http://schemas.microsoft.com/office/drawing/2016/5/10/chartex" xmlns:cx5="http://schemas.microsoft.com/office/drawing/2016/5/11/chartex" xmlns:cx6="http://schemas.microsoft.com/office/drawing/2016/5/12/chartex" xmlns:cx7="http://schemas.microsoft.com/office/drawing/2016/5/13/chartex" xmlns:cx8="http://schemas.microsoft.com/office/drawing/2016/5/14/chartex" xmlns:mc="http://schemas.openxmlformats.org/markup-compatibility/2006" xmlns:aink="http://schemas.microsoft.com/office/drawing/2016/ink" xmlns:am3d="http://schemas.microsoft.com/office/drawing/2017/model3d" xmlns:o="urn:schemas-microsoft-com:office:office" xmlns:r="http://schemas.openxmlformats.org/officeDocument/2006/relationships" xmlns:m="http://schemas.openxmlformats.org/officeDocument/2006/math" xmlns:v="urn:schemas-microsoft-com:vml" xmlns:wp14="http://schemas.microsoft.com/office/word/2010/wordprocessingDrawing" xmlns:wp="http://schemas.openxmlformats.org/drawingml/2006/wordprocessingDrawing" xmlns:w10="urn:schemas-microsoft-com:office:word" xmlns:w="http://schemas.openxmlformats.org/wordprocessingml/2006/main" xmlns:w14="http://schemas.microsoft.com/office/word/2010/wordml" xmlns:w15="http://schemas.microsoft.com/office/word/2012/wordml" xmlns:w16cex="http://schemas.microsoft.com/office/word/2018/wordml/cex" xmlns:w16cid="http://schemas.microsoft.com/office/word/2016/wordml/cid" xmlns:w16="http://schemas.microsoft.com/office/word/2018/wordml" xmlns:w16sdtdh="http://schemas.microsoft.com/office/word/2020/wordml/sdtdatahash" xmlns:w16se="http://schemas.microsoft.com/office/word/2015/wordml/symex" xmlns:wpg="http://schemas.microsoft.com/office/word/2010/wordprocessingGroup" xmlns:wpi="http://schemas.microsoft.com/office/word/2010/wordprocessingInk" xmlns:wne="http://schemas.microsoft.com/office/word/2006/wordml" xmlns:wps="http://schemas.microsoft.com/office/word/2010/wordprocessingShape" mc:Ignorable="w14 w15 w16se w16cid w16 w16cex w16sdtdh wp14">
   <w:tbl>
     <w:tblPr>
       <w:tblStyle w:val="TableGrid"/>
@@ -4601,14 +4597,27 @@
               <w:r>
                 <w:t xml:space="preserve"> of </w:t>
               </w:r>
-              <w:fldSimple w:instr=" NUMPAGES  ">
-                <w:r>
-                  <w:rPr>
-                    <w:noProof/>
-                  </w:rPr>
-                  <w:t>15</w:t>
-                </w:r>
-              </w:fldSimple>
+              <w:r>
+                <w:fldChar w:fldCharType="begin"/>
+              </w:r>
+              <w:r>
+                <w:instrText xml:space="preserve"> NUMPAGES  </w:instrText>
+              </w:r>
+              <w:r>
+                <w:fldChar w:fldCharType="separate"/>
+              </w:r>
+              <w:r>
+                <w:rPr>
+                  <w:noProof/>
+                </w:rPr>
+                <w:t>15</w:t>
+              </w:r>
+              <w:r>
+                <w:rPr>
+                  <w:noProof/>
+                </w:rPr>
+                <w:fldChar w:fldCharType="end"/>
+              </w:r>
             </w:p>
           </w:sdtContent>
         </w:sdt>
@@ -4631,7 +4640,7 @@
 </file>
 
 <file path=word/footer4.xml><?xml version="1.0" encoding="utf-8"?>
-<w:ftr xmlns:wpc="http://schemas.microsoft.com/office/word/2010/wordprocessingCanvas" xmlns:cx="http://schemas.microsoft.com/office/drawing/2014/chartex" xmlns:cx1="http://schemas.microsoft.com/office/drawing/2015/9/8/chartex" xmlns:cx2="http://schemas.microsoft.com/office/drawing/2015/10/21/chartex" xmlns:cx3="http://schemas.microsoft.com/office/drawing/2016/5/9/chartex" xmlns:cx4="http://schemas.microsoft.com/office/drawing/2016/5/10/chartex" xmlns:cx5="http://schemas.microsoft.com/office/drawing/2016/5/11/chartex" xmlns:cx6="http://schemas.microsoft.com/office/drawing/2016/5/12/chartex" xmlns:cx7="http://schemas.microsoft.com/office/drawing/2016/5/13/chartex" xmlns:cx8="http://schemas.microsoft.com/office/drawing/2016/5/14/chartex" xmlns:mc="http://schemas.openxmlformats.org/markup-compatibility/2006" xmlns:aink="http://schemas.microsoft.com/office/drawing/2016/ink" xmlns:am3d="http://schemas.microsoft.com/office/drawing/2017/model3d" xmlns:o="urn:schemas-microsoft-com:office:office" xmlns:r="http://schemas.openxmlformats.org/officeDocument/2006/relationships" xmlns:m="http://schemas.openxmlformats.org/officeDocument/2006/math" xmlns:v="urn:schemas-microsoft-com:vml" xmlns:wp14="http://schemas.microsoft.com/office/word/2010/wordprocessingDrawing" xmlns:wp="http://schemas.openxmlformats.org/drawingml/2006/wordprocessingDrawing" xmlns:w10="urn:schemas-microsoft-com:office:word" xmlns:w="http://schemas.openxmlformats.org/wordprocessingml/2006/main" xmlns:w14="http://schemas.microsoft.com/office/word/2010/wordml" xmlns:w15="http://schemas.microsoft.com/office/word/2012/wordml" xmlns:w16cid="http://schemas.microsoft.com/office/word/2016/wordml/cid" xmlns:w16se="http://schemas.microsoft.com/office/word/2015/wordml/symex" xmlns:wpg="http://schemas.microsoft.com/office/word/2010/wordprocessingGroup" xmlns:wpi="http://schemas.microsoft.com/office/word/2010/wordprocessingInk" xmlns:wne="http://schemas.microsoft.com/office/word/2006/wordml" xmlns:wps="http://schemas.microsoft.com/office/word/2010/wordprocessingShape" mc:Ignorable="w14 w15 w16se w16cid wp14">
+<w:ftr xmlns:wpc="http://schemas.microsoft.com/office/word/2010/wordprocessingCanvas" xmlns:cx="http://schemas.microsoft.com/office/drawing/2014/chartex" xmlns:cx1="http://schemas.microsoft.com/office/drawing/2015/9/8/chartex" xmlns:cx2="http://schemas.microsoft.com/office/drawing/2015/10/21/chartex" xmlns:cx3="http://schemas.microsoft.com/office/drawing/2016/5/9/chartex" xmlns:cx4="http://schemas.microsoft.com/office/drawing/2016/5/10/chartex" xmlns:cx5="http://schemas.microsoft.com/office/drawing/2016/5/11/chartex" xmlns:cx6="http://schemas.microsoft.com/office/drawing/2016/5/12/chartex" xmlns:cx7="http://schemas.microsoft.com/office/drawing/2016/5/13/chartex" xmlns:cx8="http://schemas.microsoft.com/office/drawing/2016/5/14/chartex" xmlns:mc="http://schemas.openxmlformats.org/markup-compatibility/2006" xmlns:aink="http://schemas.microsoft.com/office/drawing/2016/ink" xmlns:am3d="http://schemas.microsoft.com/office/drawing/2017/model3d" xmlns:o="urn:schemas-microsoft-com:office:office" xmlns:r="http://schemas.openxmlformats.org/officeDocument/2006/relationships" xmlns:m="http://schemas.openxmlformats.org/officeDocument/2006/math" xmlns:v="urn:schemas-microsoft-com:vml" xmlns:wp14="http://schemas.microsoft.com/office/word/2010/wordprocessingDrawing" xmlns:wp="http://schemas.openxmlformats.org/drawingml/2006/wordprocessingDrawing" xmlns:w10="urn:schemas-microsoft-com:office:word" xmlns:w="http://schemas.openxmlformats.org/wordprocessingml/2006/main" xmlns:w14="http://schemas.microsoft.com/office/word/2010/wordml" xmlns:w15="http://schemas.microsoft.com/office/word/2012/wordml" xmlns:w16cex="http://schemas.microsoft.com/office/word/2018/wordml/cex" xmlns:w16cid="http://schemas.microsoft.com/office/word/2016/wordml/cid" xmlns:w16="http://schemas.microsoft.com/office/word/2018/wordml" xmlns:w16sdtdh="http://schemas.microsoft.com/office/word/2020/wordml/sdtdatahash" xmlns:w16se="http://schemas.microsoft.com/office/word/2015/wordml/symex" xmlns:wpg="http://schemas.microsoft.com/office/word/2010/wordprocessingGroup" xmlns:wpi="http://schemas.microsoft.com/office/word/2010/wordprocessingInk" xmlns:wne="http://schemas.microsoft.com/office/word/2006/wordml" xmlns:wps="http://schemas.microsoft.com/office/word/2010/wordprocessingShape" mc:Ignorable="w14 w15 w16se w16cid w16 w16cex w16sdtdh wp14">
   <w:tbl>
     <w:tblPr>
       <w:tblStyle w:val="TableGrid"/>
@@ -4757,14 +4766,27 @@
               <w:r>
                 <w:t xml:space="preserve"> of </w:t>
               </w:r>
-              <w:fldSimple w:instr=" NUMPAGES  ">
-                <w:r>
-                  <w:rPr>
-                    <w:noProof/>
-                  </w:rPr>
-                  <w:t>15</w:t>
-                </w:r>
-              </w:fldSimple>
+              <w:r>
+                <w:fldChar w:fldCharType="begin"/>
+              </w:r>
+              <w:r>
+                <w:instrText xml:space="preserve"> NUMPAGES  </w:instrText>
+              </w:r>
+              <w:r>
+                <w:fldChar w:fldCharType="separate"/>
+              </w:r>
+              <w:r>
+                <w:rPr>
+                  <w:noProof/>
+                </w:rPr>
+                <w:t>15</w:t>
+              </w:r>
+              <w:r>
+                <w:rPr>
+                  <w:noProof/>
+                </w:rPr>
+                <w:fldChar w:fldCharType="end"/>
+              </w:r>
             </w:p>
           </w:sdtContent>
         </w:sdt>
@@ -4780,7 +4802,7 @@
 </file>
 
 <file path=word/footnotes.xml><?xml version="1.0" encoding="utf-8"?>
-<w:footnotes xmlns:wpc="http://schemas.microsoft.com/office/word/2010/wordprocessingCanvas" xmlns:cx="http://schemas.microsoft.com/office/drawing/2014/chartex" xmlns:cx1="http://schemas.microsoft.com/office/drawing/2015/9/8/chartex" xmlns:cx2="http://schemas.microsoft.com/office/drawing/2015/10/21/chartex" xmlns:cx3="http://schemas.microsoft.com/office/drawing/2016/5/9/chartex" xmlns:cx4="http://schemas.microsoft.com/office/drawing/2016/5/10/chartex" xmlns:cx5="http://schemas.microsoft.com/office/drawing/2016/5/11/chartex" xmlns:cx6="http://schemas.microsoft.com/office/drawing/2016/5/12/chartex" xmlns:cx7="http://schemas.microsoft.com/office/drawing/2016/5/13/chartex" xmlns:cx8="http://schemas.microsoft.com/office/drawing/2016/5/14/chartex" xmlns:mc="http://schemas.openxmlformats.org/markup-compatibility/2006" xmlns:aink="http://schemas.microsoft.com/office/drawing/2016/ink" xmlns:am3d="http://schemas.microsoft.com/office/drawing/2017/model3d" xmlns:o="urn:schemas-microsoft-com:office:office" xmlns:r="http://schemas.openxmlformats.org/officeDocument/2006/relationships" xmlns:m="http://schemas.openxmlformats.org/officeDocument/2006/math" xmlns:v="urn:schemas-microsoft-com:vml" xmlns:wp14="http://schemas.microsoft.com/office/word/2010/wordprocessingDrawing" xmlns:wp="http://schemas.openxmlformats.org/drawingml/2006/wordprocessingDrawing" xmlns:w10="urn:schemas-microsoft-com:office:word" xmlns:w="http://schemas.openxmlformats.org/wordprocessingml/2006/main" xmlns:w14="http://schemas.microsoft.com/office/word/2010/wordml" xmlns:w15="http://schemas.microsoft.com/office/word/2012/wordml" xmlns:w16cid="http://schemas.microsoft.com/office/word/2016/wordml/cid" xmlns:w16se="http://schemas.microsoft.com/office/word/2015/wordml/symex" xmlns:wpg="http://schemas.microsoft.com/office/word/2010/wordprocessingGroup" xmlns:wpi="http://schemas.microsoft.com/office/word/2010/wordprocessingInk" xmlns:wne="http://schemas.microsoft.com/office/word/2006/wordml" xmlns:wps="http://schemas.microsoft.com/office/word/2010/wordprocessingShape" mc:Ignorable="w14 w15 w16se w16cid wp14">
+<w:footnotes xmlns:wpc="http://schemas.microsoft.com/office/word/2010/wordprocessingCanvas" xmlns:cx="http://schemas.microsoft.com/office/drawing/2014/chartex" xmlns:cx1="http://schemas.microsoft.com/office/drawing/2015/9/8/chartex" xmlns:cx2="http://schemas.microsoft.com/office/drawing/2015/10/21/chartex" xmlns:cx3="http://schemas.microsoft.com/office/drawing/2016/5/9/chartex" xmlns:cx4="http://schemas.microsoft.com/office/drawing/2016/5/10/chartex" xmlns:cx5="http://schemas.microsoft.com/office/drawing/2016/5/11/chartex" xmlns:cx6="http://schemas.microsoft.com/office/drawing/2016/5/12/chartex" xmlns:cx7="http://schemas.microsoft.com/office/drawing/2016/5/13/chartex" xmlns:cx8="http://schemas.microsoft.com/office/drawing/2016/5/14/chartex" xmlns:mc="http://schemas.openxmlformats.org/markup-compatibility/2006" xmlns:aink="http://schemas.microsoft.com/office/drawing/2016/ink" xmlns:am3d="http://schemas.microsoft.com/office/drawing/2017/model3d" xmlns:o="urn:schemas-microsoft-com:office:office" xmlns:r="http://schemas.openxmlformats.org/officeDocument/2006/relationships" xmlns:m="http://schemas.openxmlformats.org/officeDocument/2006/math" xmlns:v="urn:schemas-microsoft-com:vml" xmlns:wp14="http://schemas.microsoft.com/office/word/2010/wordprocessingDrawing" xmlns:wp="http://schemas.openxmlformats.org/drawingml/2006/wordprocessingDrawing" xmlns:w10="urn:schemas-microsoft-com:office:word" xmlns:w="http://schemas.openxmlformats.org/wordprocessingml/2006/main" xmlns:w14="http://schemas.microsoft.com/office/word/2010/wordml" xmlns:w15="http://schemas.microsoft.com/office/word/2012/wordml" xmlns:w16cex="http://schemas.microsoft.com/office/word/2018/wordml/cex" xmlns:w16cid="http://schemas.microsoft.com/office/word/2016/wordml/cid" xmlns:w16="http://schemas.microsoft.com/office/word/2018/wordml" xmlns:w16sdtdh="http://schemas.microsoft.com/office/word/2020/wordml/sdtdatahash" xmlns:w16se="http://schemas.microsoft.com/office/word/2015/wordml/symex" xmlns:wpg="http://schemas.microsoft.com/office/word/2010/wordprocessingGroup" xmlns:wpi="http://schemas.microsoft.com/office/word/2010/wordprocessingInk" xmlns:wne="http://schemas.microsoft.com/office/word/2006/wordml" xmlns:wps="http://schemas.microsoft.com/office/word/2010/wordprocessingShape" mc:Ignorable="w14 w15 w16se w16cid w16 w16cex w16sdtdh wp14">
   <w:footnote w:type="separator" w:id="-1">
     <w:p>
       <w:pPr>
@@ -4805,7 +4827,7 @@
 </file>
 
 <file path=word/header1.xml><?xml version="1.0" encoding="utf-8"?>
-<w:hdr xmlns:wpc="http://schemas.microsoft.com/office/word/2010/wordprocessingCanvas" xmlns:cx="http://schemas.microsoft.com/office/drawing/2014/chartex" xmlns:cx1="http://schemas.microsoft.com/office/drawing/2015/9/8/chartex" xmlns:cx2="http://schemas.microsoft.com/office/drawing/2015/10/21/chartex" xmlns:cx3="http://schemas.microsoft.com/office/drawing/2016/5/9/chartex" xmlns:cx4="http://schemas.microsoft.com/office/drawing/2016/5/10/chartex" xmlns:cx5="http://schemas.microsoft.com/office/drawing/2016/5/11/chartex" xmlns:cx6="http://schemas.microsoft.com/office/drawing/2016/5/12/chartex" xmlns:cx7="http://schemas.microsoft.com/office/drawing/2016/5/13/chartex" xmlns:cx8="http://schemas.microsoft.com/office/drawing/2016/5/14/chartex" xmlns:mc="http://schemas.openxmlformats.org/markup-compatibility/2006" xmlns:aink="http://schemas.microsoft.com/office/drawing/2016/ink" xmlns:am3d="http://schemas.microsoft.com/office/drawing/2017/model3d" xmlns:o="urn:schemas-microsoft-com:office:office" xmlns:r="http://schemas.openxmlformats.org/officeDocument/2006/relationships" xmlns:m="http://schemas.openxmlformats.org/officeDocument/2006/math" xmlns:v="urn:schemas-microsoft-com:vml" xmlns:wp14="http://schemas.microsoft.com/office/word/2010/wordprocessingDrawing" xmlns:wp="http://schemas.openxmlformats.org/drawingml/2006/wordprocessingDrawing" xmlns:w10="urn:schemas-microsoft-com:office:word" xmlns:w="http://schemas.openxmlformats.org/wordprocessingml/2006/main" xmlns:w14="http://schemas.microsoft.com/office/word/2010/wordml" xmlns:w15="http://schemas.microsoft.com/office/word/2012/wordml" xmlns:w16cid="http://schemas.microsoft.com/office/word/2016/wordml/cid" xmlns:w16se="http://schemas.microsoft.com/office/word/2015/wordml/symex" xmlns:wpg="http://schemas.microsoft.com/office/word/2010/wordprocessingGroup" xmlns:wpi="http://schemas.microsoft.com/office/word/2010/wordprocessingInk" xmlns:wne="http://schemas.microsoft.com/office/word/2006/wordml" xmlns:wps="http://schemas.microsoft.com/office/word/2010/wordprocessingShape" mc:Ignorable="w14 w15 w16se w16cid wp14">
+<w:hdr xmlns:wpc="http://schemas.microsoft.com/office/word/2010/wordprocessingCanvas" xmlns:cx="http://schemas.microsoft.com/office/drawing/2014/chartex" xmlns:cx1="http://schemas.microsoft.com/office/drawing/2015/9/8/chartex" xmlns:cx2="http://schemas.microsoft.com/office/drawing/2015/10/21/chartex" xmlns:cx3="http://schemas.microsoft.com/office/drawing/2016/5/9/chartex" xmlns:cx4="http://schemas.microsoft.com/office/drawing/2016/5/10/chartex" xmlns:cx5="http://schemas.microsoft.com/office/drawing/2016/5/11/chartex" xmlns:cx6="http://schemas.microsoft.com/office/drawing/2016/5/12/chartex" xmlns:cx7="http://schemas.microsoft.com/office/drawing/2016/5/13/chartex" xmlns:cx8="http://schemas.microsoft.com/office/drawing/2016/5/14/chartex" xmlns:mc="http://schemas.openxmlformats.org/markup-compatibility/2006" xmlns:aink="http://schemas.microsoft.com/office/drawing/2016/ink" xmlns:am3d="http://schemas.microsoft.com/office/drawing/2017/model3d" xmlns:o="urn:schemas-microsoft-com:office:office" xmlns:r="http://schemas.openxmlformats.org/officeDocument/2006/relationships" xmlns:m="http://schemas.openxmlformats.org/officeDocument/2006/math" xmlns:v="urn:schemas-microsoft-com:vml" xmlns:wp14="http://schemas.microsoft.com/office/word/2010/wordprocessingDrawing" xmlns:wp="http://schemas.openxmlformats.org/drawingml/2006/wordprocessingDrawing" xmlns:w10="urn:schemas-microsoft-com:office:word" xmlns:w="http://schemas.openxmlformats.org/wordprocessingml/2006/main" xmlns:w14="http://schemas.microsoft.com/office/word/2010/wordml" xmlns:w15="http://schemas.microsoft.com/office/word/2012/wordml" xmlns:w16cex="http://schemas.microsoft.com/office/word/2018/wordml/cex" xmlns:w16cid="http://schemas.microsoft.com/office/word/2016/wordml/cid" xmlns:w16="http://schemas.microsoft.com/office/word/2018/wordml" xmlns:w16sdtdh="http://schemas.microsoft.com/office/word/2020/wordml/sdtdatahash" xmlns:w16se="http://schemas.microsoft.com/office/word/2015/wordml/symex" xmlns:wpg="http://schemas.microsoft.com/office/word/2010/wordprocessingGroup" xmlns:wpi="http://schemas.microsoft.com/office/word/2010/wordprocessingInk" xmlns:wne="http://schemas.microsoft.com/office/word/2006/wordml" xmlns:wps="http://schemas.microsoft.com/office/word/2010/wordprocessingShape" mc:Ignorable="w14 w15 w16se w16cid w16 w16cex w16sdtdh wp14">
   <w:p>
     <w:pPr>
       <w:pStyle w:val="Header"/>
@@ -4816,7 +4838,7 @@
         <w:lang w:val="en-US"/>
       </w:rPr>
       <w:drawing>
-        <wp:anchor distT="0" distB="0" distL="114300" distR="114300" simplePos="0" relativeHeight="251660288" behindDoc="1" locked="1" layoutInCell="1" allowOverlap="1" wp14:anchorId="3F3552F8" wp14:editId="7BBCCE01">
+        <wp:anchor distT="0" distB="0" distL="114300" distR="114300" simplePos="0" relativeHeight="251660288" behindDoc="1" locked="1" layoutInCell="1" allowOverlap="1" wp14:anchorId="02574509" wp14:editId="69000C49">
           <wp:simplePos x="0" y="0"/>
           <wp:positionH relativeFrom="page">
             <wp:posOffset>5919470</wp:posOffset>
@@ -4884,7 +4906,7 @@
 </file>
 
 <file path=word/header2.xml><?xml version="1.0" encoding="utf-8"?>
-<w:hdr xmlns:wpc="http://schemas.microsoft.com/office/word/2010/wordprocessingCanvas" xmlns:cx="http://schemas.microsoft.com/office/drawing/2014/chartex" xmlns:cx1="http://schemas.microsoft.com/office/drawing/2015/9/8/chartex" xmlns:cx2="http://schemas.microsoft.com/office/drawing/2015/10/21/chartex" xmlns:cx3="http://schemas.microsoft.com/office/drawing/2016/5/9/chartex" xmlns:cx4="http://schemas.microsoft.com/office/drawing/2016/5/10/chartex" xmlns:cx5="http://schemas.microsoft.com/office/drawing/2016/5/11/chartex" xmlns:cx6="http://schemas.microsoft.com/office/drawing/2016/5/12/chartex" xmlns:cx7="http://schemas.microsoft.com/office/drawing/2016/5/13/chartex" xmlns:cx8="http://schemas.microsoft.com/office/drawing/2016/5/14/chartex" xmlns:mc="http://schemas.openxmlformats.org/markup-compatibility/2006" xmlns:aink="http://schemas.microsoft.com/office/drawing/2016/ink" xmlns:am3d="http://schemas.microsoft.com/office/drawing/2017/model3d" xmlns:o="urn:schemas-microsoft-com:office:office" xmlns:r="http://schemas.openxmlformats.org/officeDocument/2006/relationships" xmlns:m="http://schemas.openxmlformats.org/officeDocument/2006/math" xmlns:v="urn:schemas-microsoft-com:vml" xmlns:wp14="http://schemas.microsoft.com/office/word/2010/wordprocessingDrawing" xmlns:wp="http://schemas.openxmlformats.org/drawingml/2006/wordprocessingDrawing" xmlns:w10="urn:schemas-microsoft-com:office:word" xmlns:w="http://schemas.openxmlformats.org/wordprocessingml/2006/main" xmlns:w14="http://schemas.microsoft.com/office/word/2010/wordml" xmlns:w15="http://schemas.microsoft.com/office/word/2012/wordml" xmlns:w16cid="http://schemas.microsoft.com/office/word/2016/wordml/cid" xmlns:w16se="http://schemas.microsoft.com/office/word/2015/wordml/symex" xmlns:wpg="http://schemas.microsoft.com/office/word/2010/wordprocessingGroup" xmlns:wpi="http://schemas.microsoft.com/office/word/2010/wordprocessingInk" xmlns:wne="http://schemas.microsoft.com/office/word/2006/wordml" xmlns:wps="http://schemas.microsoft.com/office/word/2010/wordprocessingShape" mc:Ignorable="w14 w15 w16se w16cid wp14">
+<w:hdr xmlns:wpc="http://schemas.microsoft.com/office/word/2010/wordprocessingCanvas" xmlns:cx="http://schemas.microsoft.com/office/drawing/2014/chartex" xmlns:cx1="http://schemas.microsoft.com/office/drawing/2015/9/8/chartex" xmlns:cx2="http://schemas.microsoft.com/office/drawing/2015/10/21/chartex" xmlns:cx3="http://schemas.microsoft.com/office/drawing/2016/5/9/chartex" xmlns:cx4="http://schemas.microsoft.com/office/drawing/2016/5/10/chartex" xmlns:cx5="http://schemas.microsoft.com/office/drawing/2016/5/11/chartex" xmlns:cx6="http://schemas.microsoft.com/office/drawing/2016/5/12/chartex" xmlns:cx7="http://schemas.microsoft.com/office/drawing/2016/5/13/chartex" xmlns:cx8="http://schemas.microsoft.com/office/drawing/2016/5/14/chartex" xmlns:mc="http://schemas.openxmlformats.org/markup-compatibility/2006" xmlns:aink="http://schemas.microsoft.com/office/drawing/2016/ink" xmlns:am3d="http://schemas.microsoft.com/office/drawing/2017/model3d" xmlns:o="urn:schemas-microsoft-com:office:office" xmlns:r="http://schemas.openxmlformats.org/officeDocument/2006/relationships" xmlns:m="http://schemas.openxmlformats.org/officeDocument/2006/math" xmlns:v="urn:schemas-microsoft-com:vml" xmlns:wp14="http://schemas.microsoft.com/office/word/2010/wordprocessingDrawing" xmlns:wp="http://schemas.openxmlformats.org/drawingml/2006/wordprocessingDrawing" xmlns:w10="urn:schemas-microsoft-com:office:word" xmlns:w="http://schemas.openxmlformats.org/wordprocessingml/2006/main" xmlns:w14="http://schemas.microsoft.com/office/word/2010/wordml" xmlns:w15="http://schemas.microsoft.com/office/word/2012/wordml" xmlns:w16cex="http://schemas.microsoft.com/office/word/2018/wordml/cex" xmlns:w16cid="http://schemas.microsoft.com/office/word/2016/wordml/cid" xmlns:w16="http://schemas.microsoft.com/office/word/2018/wordml" xmlns:w16sdtdh="http://schemas.microsoft.com/office/word/2020/wordml/sdtdatahash" xmlns:w16se="http://schemas.microsoft.com/office/word/2015/wordml/symex" xmlns:wpg="http://schemas.microsoft.com/office/word/2010/wordprocessingGroup" xmlns:wpi="http://schemas.microsoft.com/office/word/2010/wordprocessingInk" xmlns:wne="http://schemas.microsoft.com/office/word/2006/wordml" xmlns:wps="http://schemas.microsoft.com/office/word/2010/wordprocessingShape" mc:Ignorable="w14 w15 w16se w16cid w16 w16cex w16sdtdh wp14">
   <w:p>
     <w:pPr>
       <w:pStyle w:val="Header"/>
@@ -4894,7 +4916,7 @@
 </file>
 
 <file path=word/header3.xml><?xml version="1.0" encoding="utf-8"?>
-<w:hdr xmlns:wpc="http://schemas.microsoft.com/office/word/2010/wordprocessingCanvas" xmlns:cx="http://schemas.microsoft.com/office/drawing/2014/chartex" xmlns:cx1="http://schemas.microsoft.com/office/drawing/2015/9/8/chartex" xmlns:cx2="http://schemas.microsoft.com/office/drawing/2015/10/21/chartex" xmlns:cx3="http://schemas.microsoft.com/office/drawing/2016/5/9/chartex" xmlns:cx4="http://schemas.microsoft.com/office/drawing/2016/5/10/chartex" xmlns:cx5="http://schemas.microsoft.com/office/drawing/2016/5/11/chartex" xmlns:cx6="http://schemas.microsoft.com/office/drawing/2016/5/12/chartex" xmlns:cx7="http://schemas.microsoft.com/office/drawing/2016/5/13/chartex" xmlns:cx8="http://schemas.microsoft.com/office/drawing/2016/5/14/chartex" xmlns:mc="http://schemas.openxmlformats.org/markup-compatibility/2006" xmlns:aink="http://schemas.microsoft.com/office/drawing/2016/ink" xmlns:am3d="http://schemas.microsoft.com/office/drawing/2017/model3d" xmlns:o="urn:schemas-microsoft-com:office:office" xmlns:r="http://schemas.openxmlformats.org/officeDocument/2006/relationships" xmlns:m="http://schemas.openxmlformats.org/officeDocument/2006/math" xmlns:v="urn:schemas-microsoft-com:vml" xmlns:wp14="http://schemas.microsoft.com/office/word/2010/wordprocessingDrawing" xmlns:wp="http://schemas.openxmlformats.org/drawingml/2006/wordprocessingDrawing" xmlns:w10="urn:schemas-microsoft-com:office:word" xmlns:w="http://schemas.openxmlformats.org/wordprocessingml/2006/main" xmlns:w14="http://schemas.microsoft.com/office/word/2010/wordml" xmlns:w15="http://schemas.microsoft.com/office/word/2012/wordml" xmlns:w16cid="http://schemas.microsoft.com/office/word/2016/wordml/cid" xmlns:w16se="http://schemas.microsoft.com/office/word/2015/wordml/symex" xmlns:wpg="http://schemas.microsoft.com/office/word/2010/wordprocessingGroup" xmlns:wpi="http://schemas.microsoft.com/office/word/2010/wordprocessingInk" xmlns:wne="http://schemas.microsoft.com/office/word/2006/wordml" xmlns:wps="http://schemas.microsoft.com/office/word/2010/wordprocessingShape" mc:Ignorable="w14 w15 w16se w16cid wp14">
+<w:hdr xmlns:wpc="http://schemas.microsoft.com/office/word/2010/wordprocessingCanvas" xmlns:cx="http://schemas.microsoft.com/office/drawing/2014/chartex" xmlns:cx1="http://schemas.microsoft.com/office/drawing/2015/9/8/chartex" xmlns:cx2="http://schemas.microsoft.com/office/drawing/2015/10/21/chartex" xmlns:cx3="http://schemas.microsoft.com/office/drawing/2016/5/9/chartex" xmlns:cx4="http://schemas.microsoft.com/office/drawing/2016/5/10/chartex" xmlns:cx5="http://schemas.microsoft.com/office/drawing/2016/5/11/chartex" xmlns:cx6="http://schemas.microsoft.com/office/drawing/2016/5/12/chartex" xmlns:cx7="http://schemas.microsoft.com/office/drawing/2016/5/13/chartex" xmlns:cx8="http://schemas.microsoft.com/office/drawing/2016/5/14/chartex" xmlns:mc="http://schemas.openxmlformats.org/markup-compatibility/2006" xmlns:aink="http://schemas.microsoft.com/office/drawing/2016/ink" xmlns:am3d="http://schemas.microsoft.com/office/drawing/2017/model3d" xmlns:o="urn:schemas-microsoft-com:office:office" xmlns:r="http://schemas.openxmlformats.org/officeDocument/2006/relationships" xmlns:m="http://schemas.openxmlformats.org/officeDocument/2006/math" xmlns:v="urn:schemas-microsoft-com:vml" xmlns:wp14="http://schemas.microsoft.com/office/word/2010/wordprocessingDrawing" xmlns:wp="http://schemas.openxmlformats.org/drawingml/2006/wordprocessingDrawing" xmlns:w10="urn:schemas-microsoft-com:office:word" xmlns:w="http://schemas.openxmlformats.org/wordprocessingml/2006/main" xmlns:w14="http://schemas.microsoft.com/office/word/2010/wordml" xmlns:w15="http://schemas.microsoft.com/office/word/2012/wordml" xmlns:w16cex="http://schemas.microsoft.com/office/word/2018/wordml/cex" xmlns:w16cid="http://schemas.microsoft.com/office/word/2016/wordml/cid" xmlns:w16="http://schemas.microsoft.com/office/word/2018/wordml" xmlns:w16sdtdh="http://schemas.microsoft.com/office/word/2020/wordml/sdtdatahash" xmlns:w16se="http://schemas.microsoft.com/office/word/2015/wordml/symex" xmlns:wpg="http://schemas.microsoft.com/office/word/2010/wordprocessingGroup" xmlns:wpi="http://schemas.microsoft.com/office/word/2010/wordprocessingInk" xmlns:wne="http://schemas.microsoft.com/office/word/2006/wordml" xmlns:wps="http://schemas.microsoft.com/office/word/2010/wordprocessingShape" mc:Ignorable="w14 w15 w16se w16cid w16 w16cex w16sdtdh wp14">
   <w:p>
     <w:pPr>
       <w:pStyle w:val="Header"/>
@@ -4905,7 +4927,7 @@
 </file>
 
 <file path=word/header4.xml><?xml version="1.0" encoding="utf-8"?>
-<w:hdr xmlns:wpc="http://schemas.microsoft.com/office/word/2010/wordprocessingCanvas" xmlns:cx="http://schemas.microsoft.com/office/drawing/2014/chartex" xmlns:cx1="http://schemas.microsoft.com/office/drawing/2015/9/8/chartex" xmlns:cx2="http://schemas.microsoft.com/office/drawing/2015/10/21/chartex" xmlns:cx3="http://schemas.microsoft.com/office/drawing/2016/5/9/chartex" xmlns:cx4="http://schemas.microsoft.com/office/drawing/2016/5/10/chartex" xmlns:cx5="http://schemas.microsoft.com/office/drawing/2016/5/11/chartex" xmlns:cx6="http://schemas.microsoft.com/office/drawing/2016/5/12/chartex" xmlns:cx7="http://schemas.microsoft.com/office/drawing/2016/5/13/chartex" xmlns:cx8="http://schemas.microsoft.com/office/drawing/2016/5/14/chartex" xmlns:mc="http://schemas.openxmlformats.org/markup-compatibility/2006" xmlns:aink="http://schemas.microsoft.com/office/drawing/2016/ink" xmlns:am3d="http://schemas.microsoft.com/office/drawing/2017/model3d" xmlns:o="urn:schemas-microsoft-com:office:office" xmlns:r="http://schemas.openxmlformats.org/officeDocument/2006/relationships" xmlns:m="http://schemas.openxmlformats.org/officeDocument/2006/math" xmlns:v="urn:schemas-microsoft-com:vml" xmlns:wp14="http://schemas.microsoft.com/office/word/2010/wordprocessingDrawing" xmlns:wp="http://schemas.openxmlformats.org/drawingml/2006/wordprocessingDrawing" xmlns:w10="urn:schemas-microsoft-com:office:word" xmlns:w="http://schemas.openxmlformats.org/wordprocessingml/2006/main" xmlns:w14="http://schemas.microsoft.com/office/word/2010/wordml" xmlns:w15="http://schemas.microsoft.com/office/word/2012/wordml" xmlns:w16cid="http://schemas.microsoft.com/office/word/2016/wordml/cid" xmlns:w16se="http://schemas.microsoft.com/office/word/2015/wordml/symex" xmlns:wpg="http://schemas.microsoft.com/office/word/2010/wordprocessingGroup" xmlns:wpi="http://schemas.microsoft.com/office/word/2010/wordprocessingInk" xmlns:wne="http://schemas.microsoft.com/office/word/2006/wordml" xmlns:wps="http://schemas.microsoft.com/office/word/2010/wordprocessingShape" mc:Ignorable="w14 w15 w16se w16cid wp14">
+<w:hdr xmlns:wpc="http://schemas.microsoft.com/office/word/2010/wordprocessingCanvas" xmlns:cx="http://schemas.microsoft.com/office/drawing/2014/chartex" xmlns:cx1="http://schemas.microsoft.com/office/drawing/2015/9/8/chartex" xmlns:cx2="http://schemas.microsoft.com/office/drawing/2015/10/21/chartex" xmlns:cx3="http://schemas.microsoft.com/office/drawing/2016/5/9/chartex" xmlns:cx4="http://schemas.microsoft.com/office/drawing/2016/5/10/chartex" xmlns:cx5="http://schemas.microsoft.com/office/drawing/2016/5/11/chartex" xmlns:cx6="http://schemas.microsoft.com/office/drawing/2016/5/12/chartex" xmlns:cx7="http://schemas.microsoft.com/office/drawing/2016/5/13/chartex" xmlns:cx8="http://schemas.microsoft.com/office/drawing/2016/5/14/chartex" xmlns:mc="http://schemas.openxmlformats.org/markup-compatibility/2006" xmlns:aink="http://schemas.microsoft.com/office/drawing/2016/ink" xmlns:am3d="http://schemas.microsoft.com/office/drawing/2017/model3d" xmlns:o="urn:schemas-microsoft-com:office:office" xmlns:r="http://schemas.openxmlformats.org/officeDocument/2006/relationships" xmlns:m="http://schemas.openxmlformats.org/officeDocument/2006/math" xmlns:v="urn:schemas-microsoft-com:vml" xmlns:wp14="http://schemas.microsoft.com/office/word/2010/wordprocessingDrawing" xmlns:wp="http://schemas.openxmlformats.org/drawingml/2006/wordprocessingDrawing" xmlns:w10="urn:schemas-microsoft-com:office:word" xmlns:w="http://schemas.openxmlformats.org/wordprocessingml/2006/main" xmlns:w14="http://schemas.microsoft.com/office/word/2010/wordml" xmlns:w15="http://schemas.microsoft.com/office/word/2012/wordml" xmlns:w16cex="http://schemas.microsoft.com/office/word/2018/wordml/cex" xmlns:w16cid="http://schemas.microsoft.com/office/word/2016/wordml/cid" xmlns:w16="http://schemas.microsoft.com/office/word/2018/wordml" xmlns:w16sdtdh="http://schemas.microsoft.com/office/word/2020/wordml/sdtdatahash" xmlns:w16se="http://schemas.microsoft.com/office/word/2015/wordml/symex" xmlns:wpg="http://schemas.microsoft.com/office/word/2010/wordprocessingGroup" xmlns:wpi="http://schemas.microsoft.com/office/word/2010/wordprocessingInk" xmlns:wne="http://schemas.microsoft.com/office/word/2006/wordml" xmlns:wps="http://schemas.microsoft.com/office/word/2010/wordprocessingShape" mc:Ignorable="w14 w15 w16se w16cid w16 w16cex w16sdtdh wp14">
   <w:p>
     <w:pPr>
       <w:pStyle w:val="SAGEHeader"/>
@@ -4945,7 +4967,7 @@
 </file>
 
 <file path=word/header5.xml><?xml version="1.0" encoding="utf-8"?>
-<w:hdr xmlns:wpc="http://schemas.microsoft.com/office/word/2010/wordprocessingCanvas" xmlns:cx="http://schemas.microsoft.com/office/drawing/2014/chartex" xmlns:cx1="http://schemas.microsoft.com/office/drawing/2015/9/8/chartex" xmlns:cx2="http://schemas.microsoft.com/office/drawing/2015/10/21/chartex" xmlns:cx3="http://schemas.microsoft.com/office/drawing/2016/5/9/chartex" xmlns:cx4="http://schemas.microsoft.com/office/drawing/2016/5/10/chartex" xmlns:cx5="http://schemas.microsoft.com/office/drawing/2016/5/11/chartex" xmlns:cx6="http://schemas.microsoft.com/office/drawing/2016/5/12/chartex" xmlns:cx7="http://schemas.microsoft.com/office/drawing/2016/5/13/chartex" xmlns:cx8="http://schemas.microsoft.com/office/drawing/2016/5/14/chartex" xmlns:mc="http://schemas.openxmlformats.org/markup-compatibility/2006" xmlns:aink="http://schemas.microsoft.com/office/drawing/2016/ink" xmlns:am3d="http://schemas.microsoft.com/office/drawing/2017/model3d" xmlns:o="urn:schemas-microsoft-com:office:office" xmlns:r="http://schemas.openxmlformats.org/officeDocument/2006/relationships" xmlns:m="http://schemas.openxmlformats.org/officeDocument/2006/math" xmlns:v="urn:schemas-microsoft-com:vml" xmlns:wp14="http://schemas.microsoft.com/office/word/2010/wordprocessingDrawing" xmlns:wp="http://schemas.openxmlformats.org/drawingml/2006/wordprocessingDrawing" xmlns:w10="urn:schemas-microsoft-com:office:word" xmlns:w="http://schemas.openxmlformats.org/wordprocessingml/2006/main" xmlns:w14="http://schemas.microsoft.com/office/word/2010/wordml" xmlns:w15="http://schemas.microsoft.com/office/word/2012/wordml" xmlns:w16cid="http://schemas.microsoft.com/office/word/2016/wordml/cid" xmlns:w16se="http://schemas.microsoft.com/office/word/2015/wordml/symex" xmlns:wpg="http://schemas.microsoft.com/office/word/2010/wordprocessingGroup" xmlns:wpi="http://schemas.microsoft.com/office/word/2010/wordprocessingInk" xmlns:wne="http://schemas.microsoft.com/office/word/2006/wordml" xmlns:wps="http://schemas.microsoft.com/office/word/2010/wordprocessingShape" mc:Ignorable="w14 w15 w16se w16cid wp14">
+<w:hdr xmlns:wpc="http://schemas.microsoft.com/office/word/2010/wordprocessingCanvas" xmlns:cx="http://schemas.microsoft.com/office/drawing/2014/chartex" xmlns:cx1="http://schemas.microsoft.com/office/drawing/2015/9/8/chartex" xmlns:cx2="http://schemas.microsoft.com/office/drawing/2015/10/21/chartex" xmlns:cx3="http://schemas.microsoft.com/office/drawing/2016/5/9/chartex" xmlns:cx4="http://schemas.microsoft.com/office/drawing/2016/5/10/chartex" xmlns:cx5="http://schemas.microsoft.com/office/drawing/2016/5/11/chartex" xmlns:cx6="http://schemas.microsoft.com/office/drawing/2016/5/12/chartex" xmlns:cx7="http://schemas.microsoft.com/office/drawing/2016/5/13/chartex" xmlns:cx8="http://schemas.microsoft.com/office/drawing/2016/5/14/chartex" xmlns:mc="http://schemas.openxmlformats.org/markup-compatibility/2006" xmlns:aink="http://schemas.microsoft.com/office/drawing/2016/ink" xmlns:am3d="http://schemas.microsoft.com/office/drawing/2017/model3d" xmlns:o="urn:schemas-microsoft-com:office:office" xmlns:r="http://schemas.openxmlformats.org/officeDocument/2006/relationships" xmlns:m="http://schemas.openxmlformats.org/officeDocument/2006/math" xmlns:v="urn:schemas-microsoft-com:vml" xmlns:wp14="http://schemas.microsoft.com/office/word/2010/wordprocessingDrawing" xmlns:wp="http://schemas.openxmlformats.org/drawingml/2006/wordprocessingDrawing" xmlns:w10="urn:schemas-microsoft-com:office:word" xmlns:w="http://schemas.openxmlformats.org/wordprocessingml/2006/main" xmlns:w14="http://schemas.microsoft.com/office/word/2010/wordml" xmlns:w15="http://schemas.microsoft.com/office/word/2012/wordml" xmlns:w16cex="http://schemas.microsoft.com/office/word/2018/wordml/cex" xmlns:w16cid="http://schemas.microsoft.com/office/word/2016/wordml/cid" xmlns:w16="http://schemas.microsoft.com/office/word/2018/wordml" xmlns:w16sdtdh="http://schemas.microsoft.com/office/word/2020/wordml/sdtdatahash" xmlns:w16se="http://schemas.microsoft.com/office/word/2015/wordml/symex" xmlns:wpg="http://schemas.microsoft.com/office/word/2010/wordprocessingGroup" xmlns:wpi="http://schemas.microsoft.com/office/word/2010/wordprocessingInk" xmlns:wne="http://schemas.microsoft.com/office/word/2006/wordml" xmlns:wps="http://schemas.microsoft.com/office/word/2010/wordprocessingShape" mc:Ignorable="w14 w15 w16se w16cid w16 w16cex w16sdtdh wp14">
   <w:p>
     <w:pPr>
       <w:pStyle w:val="Header"/>
@@ -4955,7 +4977,7 @@
 </file>
 
 <file path=word/numbering.xml><?xml version="1.0" encoding="utf-8"?>
-<w:numbering xmlns:wpc="http://schemas.microsoft.com/office/word/2010/wordprocessingCanvas" xmlns:cx="http://schemas.microsoft.com/office/drawing/2014/chartex" xmlns:cx1="http://schemas.microsoft.com/office/drawing/2015/9/8/chartex" xmlns:cx2="http://schemas.microsoft.com/office/drawing/2015/10/21/chartex" xmlns:cx3="http://schemas.microsoft.com/office/drawing/2016/5/9/chartex" xmlns:cx4="http://schemas.microsoft.com/office/drawing/2016/5/10/chartex" xmlns:cx5="http://schemas.microsoft.com/office/drawing/2016/5/11/chartex" xmlns:cx6="http://schemas.microsoft.com/office/drawing/2016/5/12/chartex" xmlns:cx7="http://schemas.microsoft.com/office/drawing/2016/5/13/chartex" xmlns:cx8="http://schemas.microsoft.com/office/drawing/2016/5/14/chartex" xmlns:mc="http://schemas.openxmlformats.org/markup-compatibility/2006" xmlns:aink="http://schemas.microsoft.com/office/drawing/2016/ink" xmlns:am3d="http://schemas.microsoft.com/office/drawing/2017/model3d" xmlns:o="urn:schemas-microsoft-com:office:office" xmlns:r="http://schemas.openxmlformats.org/officeDocument/2006/relationships" xmlns:m="http://schemas.openxmlformats.org/officeDocument/2006/math" xmlns:v="urn:schemas-microsoft-com:vml" xmlns:wp14="http://schemas.microsoft.com/office/word/2010/wordprocessingDrawing" xmlns:wp="http://schemas.openxmlformats.org/drawingml/2006/wordprocessingDrawing" xmlns:w10="urn:schemas-microsoft-com:office:word" xmlns:w="http://schemas.openxmlformats.org/wordprocessingml/2006/main" xmlns:w14="http://schemas.microsoft.com/office/word/2010/wordml" xmlns:w15="http://schemas.microsoft.com/office/word/2012/wordml" xmlns:w16cid="http://schemas.microsoft.com/office/word/2016/wordml/cid" xmlns:w16se="http://schemas.microsoft.com/office/word/2015/wordml/symex" xmlns:wpg="http://schemas.microsoft.com/office/word/2010/wordprocessingGroup" xmlns:wpi="http://schemas.microsoft.com/office/word/2010/wordprocessingInk" xmlns:wne="http://schemas.microsoft.com/office/word/2006/wordml" xmlns:wps="http://schemas.microsoft.com/office/word/2010/wordprocessingShape" mc:Ignorable="w14 w15 w16se w16cid wp14">
+<w:numbering xmlns:wpc="http://schemas.microsoft.com/office/word/2010/wordprocessingCanvas" xmlns:cx="http://schemas.microsoft.com/office/drawing/2014/chartex" xmlns:cx1="http://schemas.microsoft.com/office/drawing/2015/9/8/chartex" xmlns:cx2="http://schemas.microsoft.com/office/drawing/2015/10/21/chartex" xmlns:cx3="http://schemas.microsoft.com/office/drawing/2016/5/9/chartex" xmlns:cx4="http://schemas.microsoft.com/office/drawing/2016/5/10/chartex" xmlns:cx5="http://schemas.microsoft.com/office/drawing/2016/5/11/chartex" xmlns:cx6="http://schemas.microsoft.com/office/drawing/2016/5/12/chartex" xmlns:cx7="http://schemas.microsoft.com/office/drawing/2016/5/13/chartex" xmlns:cx8="http://schemas.microsoft.com/office/drawing/2016/5/14/chartex" xmlns:mc="http://schemas.openxmlformats.org/markup-compatibility/2006" xmlns:aink="http://schemas.microsoft.com/office/drawing/2016/ink" xmlns:am3d="http://schemas.microsoft.com/office/drawing/2017/model3d" xmlns:o="urn:schemas-microsoft-com:office:office" xmlns:r="http://schemas.openxmlformats.org/officeDocument/2006/relationships" xmlns:m="http://schemas.openxmlformats.org/officeDocument/2006/math" xmlns:v="urn:schemas-microsoft-com:vml" xmlns:wp14="http://schemas.microsoft.com/office/word/2010/wordprocessingDrawing" xmlns:wp="http://schemas.openxmlformats.org/drawingml/2006/wordprocessingDrawing" xmlns:w10="urn:schemas-microsoft-com:office:word" xmlns:w="http://schemas.openxmlformats.org/wordprocessingml/2006/main" xmlns:w14="http://schemas.microsoft.com/office/word/2010/wordml" xmlns:w15="http://schemas.microsoft.com/office/word/2012/wordml" xmlns:w16cex="http://schemas.microsoft.com/office/word/2018/wordml/cex" xmlns:w16cid="http://schemas.microsoft.com/office/word/2016/wordml/cid" xmlns:w16="http://schemas.microsoft.com/office/word/2018/wordml" xmlns:w16sdtdh="http://schemas.microsoft.com/office/word/2020/wordml/sdtdatahash" xmlns:w16se="http://schemas.microsoft.com/office/word/2015/wordml/symex" xmlns:wpg="http://schemas.microsoft.com/office/word/2010/wordprocessingGroup" xmlns:wpi="http://schemas.microsoft.com/office/word/2010/wordprocessingInk" xmlns:wne="http://schemas.microsoft.com/office/word/2006/wordml" xmlns:wps="http://schemas.microsoft.com/office/word/2010/wordprocessingShape" mc:Ignorable="w14 w15 w16se w16cid w16 w16cex w16sdtdh wp14">
   <w:abstractNum w:abstractNumId="0" w15:restartNumberingAfterBreak="0">
     <w:nsid w:val="044734B0"/>
     <w:multiLevelType w:val="hybridMultilevel"/>
@@ -5375,7 +5397,7 @@
 </file>
 
 <file path=word/styles.xml><?xml version="1.0" encoding="utf-8"?>
-<w:styles xmlns:mc="http://schemas.openxmlformats.org/markup-compatibility/2006" xmlns:r="http://schemas.openxmlformats.org/officeDocument/2006/relationships" xmlns:w="http://schemas.openxmlformats.org/wordprocessingml/2006/main" xmlns:w14="http://schemas.microsoft.com/office/word/2010/wordml" xmlns:w15="http://schemas.microsoft.com/office/word/2012/wordml" xmlns:w16cid="http://schemas.microsoft.com/office/word/2016/wordml/cid" xmlns:w16se="http://schemas.microsoft.com/office/word/2015/wordml/symex" mc:Ignorable="w14 w15 w16se w16cid">
+<w:styles xmlns:mc="http://schemas.openxmlformats.org/markup-compatibility/2006" xmlns:r="http://schemas.openxmlformats.org/officeDocument/2006/relationships" xmlns:w="http://schemas.openxmlformats.org/wordprocessingml/2006/main" xmlns:w14="http://schemas.microsoft.com/office/word/2010/wordml" xmlns:w15="http://schemas.microsoft.com/office/word/2012/wordml" xmlns:w16cex="http://schemas.microsoft.com/office/word/2018/wordml/cex" xmlns:w16cid="http://schemas.microsoft.com/office/word/2016/wordml/cid" xmlns:w16="http://schemas.microsoft.com/office/word/2018/wordml" xmlns:w16sdtdh="http://schemas.microsoft.com/office/word/2020/wordml/sdtdatahash" xmlns:w16se="http://schemas.microsoft.com/office/word/2015/wordml/symex" mc:Ignorable="w14 w15 w16se w16cid w16 w16cex w16sdtdh">
   <w:docDefaults>
     <w:rPrDefault>
       <w:rPr>
@@ -5391,7 +5413,7 @@
       </w:pPr>
     </w:pPrDefault>
   </w:docDefaults>
-  <w:latentStyles w:defLockedState="0" w:defUIPriority="99" w:defSemiHidden="0" w:defUnhideWhenUsed="0" w:defQFormat="0" w:count="375">
+  <w:latentStyles w:defLockedState="0" w:defUIPriority="99" w:defSemiHidden="0" w:defUnhideWhenUsed="0" w:defQFormat="0" w:count="376">
     <w:lsdException w:name="Normal" w:uiPriority="0" w:qFormat="1"/>
     <w:lsdException w:name="heading 1" w:uiPriority="9" w:qFormat="1"/>
     <w:lsdException w:name="heading 2" w:semiHidden="1" w:uiPriority="9" w:unhideWhenUsed="1" w:qFormat="1"/>
@@ -5497,7 +5519,6 @@
     <w:lsdException w:name="HTML Sample" w:semiHidden="1" w:unhideWhenUsed="1"/>
     <w:lsdException w:name="HTML Typewriter" w:semiHidden="1" w:unhideWhenUsed="1"/>
     <w:lsdException w:name="HTML Variable" w:semiHidden="1" w:unhideWhenUsed="1"/>
-    <w:lsdException w:name="Normal Table" w:semiHidden="1" w:unhideWhenUsed="1"/>
     <w:lsdException w:name="annotation subject" w:semiHidden="1" w:unhideWhenUsed="1"/>
     <w:lsdException w:name="No List" w:semiHidden="1" w:unhideWhenUsed="1"/>
     <w:lsdException w:name="Outline List 1" w:semiHidden="1" w:unhideWhenUsed="1"/>
@@ -5544,10 +5565,8 @@
     <w:lsdException w:name="Table Subtle 2" w:semiHidden="1" w:unhideWhenUsed="1"/>
     <w:lsdException w:name="Table Web 1" w:semiHidden="1" w:unhideWhenUsed="1"/>
     <w:lsdException w:name="Table Web 2" w:semiHidden="1" w:unhideWhenUsed="1"/>
-    <w:lsdException w:name="Table Web 3" w:semiHidden="1" w:unhideWhenUsed="1"/>
     <w:lsdException w:name="Balloon Text" w:semiHidden="1" w:unhideWhenUsed="1"/>
     <w:lsdException w:name="Table Grid" w:uiPriority="59"/>
-    <w:lsdException w:name="Table Theme" w:semiHidden="1" w:unhideWhenUsed="1"/>
     <w:lsdException w:name="Placeholder Text" w:semiHidden="1"/>
     <w:lsdException w:name="No Spacing" w:uiPriority="1" w:qFormat="1"/>
     <w:lsdException w:name="Light Shading" w:uiPriority="60"/>
@@ -5767,6 +5786,7 @@
     <w:lsdException w:name="Smart Hyperlink" w:semiHidden="1" w:unhideWhenUsed="1"/>
     <w:lsdException w:name="Hashtag" w:semiHidden="1" w:unhideWhenUsed="1"/>
     <w:lsdException w:name="Unresolved Mention" w:semiHidden="1" w:unhideWhenUsed="1"/>
+    <w:lsdException w:name="Smart Link" w:semiHidden="1" w:unhideWhenUsed="1"/>
   </w:latentStyles>
   <w:style w:type="paragraph" w:default="1" w:styleId="Normal">
     <w:name w:val="Normal"/>

</xml_diff>

<commit_message>
- Updated paths to various components (Mostly paths in comments) (Reason: Moved project folder from D: to C: drive)
</commit_message>
<xml_diff>
--- a/src/wizards/Sage300SDK_HowToUpdateWizardTemplates.docx
+++ b/src/wizards/Sage300SDK_HowToUpdateWizardTemplates.docx
@@ -504,7 +504,13 @@
         <w:pStyle w:val="SAGEBodyText"/>
       </w:pPr>
       <w:r>
-        <w:t>This document is intended to serve as a guide for illustrating how to ensure that the templates that are bundled with the various wizards are up-to-date. These templates, usually in the form of a zip archives, are bundled with the Solution Wizard, Code Generation Wizard, Upgrade Wizard and Customization Wizard.</w:t>
+        <w:t xml:space="preserve">This document is intended to serve as a guide for illustrating how to ensure that the templates that are bundled with the various wizards are </w:t>
+      </w:r>
+      <w:r>
+        <w:t>up to date</w:t>
+      </w:r>
+      <w:r>
+        <w:t>. These templates, usually in the form of a zip archives, are bundled with the Solution Wizard, Code Generation Wizard, Upgrade Wizard and Customization Wizard.</w:t>
       </w:r>
     </w:p>
     <w:p>
@@ -512,7 +518,19 @@
         <w:pStyle w:val="SAGEBodyText"/>
       </w:pPr>
       <w:r>
-        <w:t>These template files contain Sage 300 Web Screen framework source code that matches the release that the Sage 300 SDK is intended to target. Usually these template files are updated at the end of the release cycle when the Sage 300 Web Screen codebase has been frozen with no more edits being allowed. This is done to ensure that the templates contain the latest versions of the framework source code. If framework source code is changed in the frozen release branch, the templates will have to be regenerated, and ultimately, the wizards will need to be rebuilt to ensure their templates are always up-to-date.</w:t>
+        <w:t xml:space="preserve">These template files contain Sage 300 Web Screen framework source code that matches the release that the Sage 300 SDK is intended to target. </w:t>
+      </w:r>
+      <w:r>
+        <w:t>Usually,</w:t>
+      </w:r>
+      <w:r>
+        <w:t xml:space="preserve"> these template files are updated at the end of the release cycle when the Sage 300 Web Screen codebase has been frozen with no more edits being allowed. This is done to ensure that the templates contain the latest versions of the framework source code. If framework source code is changed in the frozen release branch, the templates will have to be regenerated, and ultimately, the wizards will need to be rebuilt to ensure their templates are always </w:t>
+      </w:r>
+      <w:r>
+        <w:t>up to date</w:t>
+      </w:r>
+      <w:r>
+        <w:t>.</w:t>
       </w:r>
     </w:p>
     <w:p>
@@ -4222,7 +4240,6 @@
               <w:docPartUnique/>
             </w:docPartObj>
           </w:sdtPr>
-          <w:sdtEndPr/>
           <w:sdtContent>
             <w:p>
               <w:pPr>
@@ -4378,7 +4395,6 @@
               <w:docPartUnique/>
             </w:docPartObj>
           </w:sdtPr>
-          <w:sdtEndPr/>
           <w:sdtContent>
             <w:p>
               <w:pPr>

</xml_diff>